<commit_message>
added links to cloud providers
</commit_message>
<xml_diff>
--- a/investigacion/cloud/List of cloud providers.docx
+++ b/investigacion/cloud/List of cloud providers.docx
@@ -1,22 +1,22 @@
 
 <file path=word/document.xml><?xml version="1.0" encoding="utf-8"?>
-<w:document xmlns:wpc="http://schemas.microsoft.com/office/word/2010/wordprocessingCanvas" xmlns:cx="http://schemas.microsoft.com/office/drawing/2014/chartex" xmlns:cx1="http://schemas.microsoft.com/office/drawing/2015/9/8/chartex" xmlns:cx2="http://schemas.microsoft.com/office/drawing/2015/10/21/chartex" xmlns:cx3="http://schemas.microsoft.com/office/drawing/2016/5/9/chartex" xmlns:cx4="http://schemas.microsoft.com/office/drawing/2016/5/10/chartex" xmlns:cx5="http://schemas.microsoft.com/office/drawing/2016/5/11/chartex" xmlns:cx6="http://schemas.microsoft.com/office/drawing/2016/5/12/chartex" xmlns:cx7="http://schemas.microsoft.com/office/drawing/2016/5/13/chartex" xmlns:cx8="http://schemas.microsoft.com/office/drawing/2016/5/14/chartex" xmlns:mc="http://schemas.openxmlformats.org/markup-compatibility/2006" xmlns:aink="http://schemas.microsoft.com/office/drawing/2016/ink" xmlns:am3d="http://schemas.microsoft.com/office/drawing/2017/model3d" xmlns:o="urn:schemas-microsoft-com:office:office" xmlns:r="http://schemas.openxmlformats.org/officeDocument/2006/relationships" xmlns:m="http://schemas.openxmlformats.org/officeDocument/2006/math" xmlns:v="urn:schemas-microsoft-com:vml" xmlns:wp14="http://schemas.microsoft.com/office/word/2010/wordprocessingDrawing" xmlns:wp="http://schemas.openxmlformats.org/drawingml/2006/wordprocessingDrawing" xmlns:w10="urn:schemas-microsoft-com:office:word" xmlns:w="http://schemas.openxmlformats.org/wordprocessingml/2006/main" xmlns:w14="http://schemas.microsoft.com/office/word/2010/wordml" xmlns:w15="http://schemas.microsoft.com/office/word/2012/wordml" xmlns:w16cid="http://schemas.microsoft.com/office/word/2016/wordml/cid" xmlns:w16se="http://schemas.microsoft.com/office/word/2015/wordml/symex" xmlns:wpg="http://schemas.microsoft.com/office/word/2010/wordprocessingGroup" xmlns:wpi="http://schemas.microsoft.com/office/word/2010/wordprocessingInk" xmlns:wne="http://schemas.microsoft.com/office/word/2006/wordml" xmlns:wps="http://schemas.microsoft.com/office/word/2010/wordprocessingShape" mc:Ignorable="w14 w15 w16se w16cid wp14">
+<w:document xmlns:a="http://schemas.openxmlformats.org/drawingml/2006/main" xmlns:aink="http://schemas.microsoft.com/office/drawing/2016/ink" xmlns:am3d="http://schemas.microsoft.com/office/drawing/2017/model3d" xmlns:c="http://schemas.openxmlformats.org/drawingml/2006/chart" xmlns:cx="http://schemas.microsoft.com/office/drawing/2014/chartex" xmlns:cx1="http://schemas.microsoft.com/office/drawing/2015/9/8/chartex" xmlns:cx2="http://schemas.microsoft.com/office/drawing/2015/10/21/chartex" xmlns:cx3="http://schemas.microsoft.com/office/drawing/2016/5/9/chartex" xmlns:cx4="http://schemas.microsoft.com/office/drawing/2016/5/10/chartex" xmlns:cx5="http://schemas.microsoft.com/office/drawing/2016/5/11/chartex" xmlns:cx6="http://schemas.microsoft.com/office/drawing/2016/5/12/chartex" xmlns:cx7="http://schemas.microsoft.com/office/drawing/2016/5/13/chartex" xmlns:cx8="http://schemas.microsoft.com/office/drawing/2016/5/14/chartex" xmlns:dgm="http://schemas.openxmlformats.org/drawingml/2006/diagram" xmlns:lc="http://schemas.openxmlformats.org/drawingml/2006/lockedCanvas" xmlns:m="http://schemas.openxmlformats.org/officeDocument/2006/math" xmlns:mc="http://schemas.openxmlformats.org/markup-compatibility/2006" xmlns:mo="http://schemas.microsoft.com/office/mac/office/2008/main" xmlns:mv="urn:schemas-microsoft-com:mac:vml" xmlns:o="urn:schemas-microsoft-com:office:office" xmlns:pic="http://schemas.openxmlformats.org/drawingml/2006/picture" xmlns:r="http://schemas.openxmlformats.org/officeDocument/2006/relationships" xmlns:v="urn:schemas-microsoft-com:vml" xmlns:w="http://schemas.openxmlformats.org/wordprocessingml/2006/main" xmlns:w10="urn:schemas-microsoft-com:office:word" xmlns:w14="http://schemas.microsoft.com/office/word/2010/wordml" xmlns:w15="http://schemas.microsoft.com/office/word/2012/wordml" xmlns:w16cid="http://schemas.microsoft.com/office/word/2016/wordml/cid" xmlns:w16se="http://schemas.microsoft.com/office/word/2015/wordml/symex" xmlns:wne="http://schemas.microsoft.com/office/word/2006/wordml" xmlns:wp="http://schemas.openxmlformats.org/drawingml/2006/wordprocessingDrawing" xmlns:wp14="http://schemas.microsoft.com/office/word/2010/wordprocessingDrawing" xmlns:wpc="http://schemas.microsoft.com/office/word/2010/wordprocessingCanvas" xmlns:wpg="http://schemas.microsoft.com/office/word/2010/wordprocessingGroup" xmlns:wpi="http://schemas.microsoft.com/office/word/2010/wordprocessingInk" xmlns:wps="http://schemas.microsoft.com/office/word/2010/wordprocessingShape" mc:Ignorable="w14 w15 w16se w16cid wp14">
   <w:body>
     <w:p>
       <w:pPr>
         <w:rPr>
-          <w:rFonts w:ascii="Times New Roman" w:hAnsi="Times New Roman" w:cs="Times New Roman"/>
+          <w:bCs/>
           <w:b/>
-          <w:bCs/>
+          <w:rFonts w:ascii="Symbol" w:cs="Times New Roman" w:hAnsi="Times New Roman"/>
           <w:sz w:val="32"/>
           <w:szCs w:val="32"/>
         </w:rPr>
       </w:pPr>
       <w:r>
         <w:rPr>
-          <w:rFonts w:ascii="Times New Roman" w:hAnsi="Times New Roman" w:cs="Times New Roman"/>
+          <w:bCs/>
           <w:b/>
-          <w:bCs/>
+          <w:rFonts w:ascii="Symbol" w:cs="Times New Roman" w:hAnsi="Times New Roman"/>
           <w:sz w:val="32"/>
           <w:szCs w:val="32"/>
         </w:rPr>
@@ -26,14 +26,14 @@
     <w:p>
       <w:pPr>
         <w:rPr>
+          <w:bCs/>
           <w:b/>
+        </w:rPr>
+      </w:pPr>
+      <w:r>
+        <w:rPr>
           <w:bCs/>
-        </w:rPr>
-      </w:pPr>
-      <w:r>
-        <w:rPr>
           <w:b/>
-          <w:bCs/>
         </w:rPr>
         <w:t>Amazon Web Services (AWS)</w:t>
       </w:r>
@@ -54,14 +54,14 @@
     <w:p>
       <w:pPr>
         <w:rPr>
+          <w:bCs/>
           <w:b/>
+        </w:rPr>
+      </w:pPr>
+      <w:r>
+        <w:rPr>
           <w:bCs/>
-        </w:rPr>
-      </w:pPr>
-      <w:r>
-        <w:rPr>
           <w:b/>
-          <w:bCs/>
         </w:rPr>
         <w:t>Microsoft Azure</w:t>
       </w:r>
@@ -78,8 +78,8 @@
       </w:r>
       <w:r>
         <w:rPr>
+          <w:bCs/>
           <w:b/>
-          <w:bCs/>
         </w:rPr>
         <w:t>public cloud</w:t>
       </w:r>
@@ -101,14 +101,14 @@
     <w:p>
       <w:pPr>
         <w:rPr>
+          <w:bCs/>
           <w:b/>
+        </w:rPr>
+      </w:pPr>
+      <w:r>
+        <w:rPr>
           <w:bCs/>
-        </w:rPr>
-      </w:pPr>
-      <w:r>
-        <w:rPr>
           <w:b/>
-          <w:bCs/>
         </w:rPr>
         <w:t>Google Cloud Platform</w:t>
       </w:r>
@@ -124,8 +124,8 @@
       </w:r>
       <w:r>
         <w:rPr>
+          <w:bCs/>
           <w:b/>
-          <w:bCs/>
         </w:rPr>
         <w:t>commitment to security</w:t>
       </w:r>
@@ -139,8 +139,8 @@
       </w:r>
       <w:r>
         <w:rPr>
+          <w:bCs/>
           <w:b/>
-          <w:bCs/>
         </w:rPr>
         <w:t>machine learning</w:t>
       </w:r>
@@ -157,14 +157,14 @@
     <w:p>
       <w:pPr>
         <w:rPr>
+          <w:bCs/>
           <w:b/>
+        </w:rPr>
+      </w:pPr>
+      <w:r>
+        <w:rPr>
           <w:bCs/>
-        </w:rPr>
-      </w:pPr>
-      <w:r>
-        <w:rPr>
           <w:b/>
-          <w:bCs/>
         </w:rPr>
         <w:t>IBM Cloud Services</w:t>
       </w:r>
@@ -181,8 +181,8 @@
     </w:p>
     <w:p>
       <w:r>
+        <w:t>IBM cloud eliminates the complex problem and the problems which face by large companies. IBM Cloud computing services are also helping home appliance manufacturer, retailer, and medical supply businesses. It uses in because it offers the best services with the price as low as possible.</w:t>
         <w:lastRenderedPageBreak/>
-        <w:t>IBM cloud eliminates the complex problem and the problems which face by large companies. IBM Cloud computing services are also helping home appliance manufacturer, retailer, and medical supply businesses. It uses in because it offers the best services with the price as low as possible.</w:t>
       </w:r>
     </w:p>
     <w:p/>
@@ -190,18 +190,18 @@
       <w:tblPr>
         <w:tblW w:w="11325" w:type="dxa"/>
         <w:tblCellSpacing w:w="0" w:type="dxa"/>
-        <w:tblInd w:w="-998" w:type="dxa"/>
-        <w:tblBorders>
-          <w:top w:val="outset" w:sz="6" w:space="0" w:color="auto"/>
-          <w:left w:val="outset" w:sz="6" w:space="0" w:color="auto"/>
-          <w:bottom w:val="outset" w:sz="6" w:space="0" w:color="auto"/>
-          <w:right w:val="outset" w:sz="6" w:space="0" w:color="auto"/>
-        </w:tblBorders>
         <w:tblCellMar>
           <w:left w:w="0" w:type="dxa"/>
           <w:right w:w="0" w:type="dxa"/>
         </w:tblCellMar>
-        <w:tblLook w:val="04A0" w:firstRow="1" w:lastRow="0" w:firstColumn="1" w:lastColumn="0" w:noHBand="0" w:noVBand="1"/>
+        <w:tblBorders>
+          <w:top w:val="outset" w:sz="6" w:color="auto" w:space="0"/>
+          <w:bottom w:val="outset" w:sz="6" w:color="auto" w:space="0"/>
+          <w:left w:val="outset" w:sz="6" w:color="auto" w:space="0"/>
+          <w:right w:val="outset" w:sz="6" w:color="auto" w:space="0"/>
+        </w:tblBorders>
+        <w:tblInd w:w="-998" w:type="dxa"/>
+        <w:tblLook w:val="4A0"/>
       </w:tblPr>
       <w:tblGrid>
         <w:gridCol w:w="2088"/>
@@ -215,30 +215,30 @@
         </w:trPr>
         <w:tc>
           <w:tcPr>
-            <w:tcW w:w="0" w:type="auto"/>
+            <w:hideMark/>
             <w:tcBorders>
-              <w:top w:val="outset" w:sz="6" w:space="0" w:color="auto"/>
-              <w:left w:val="outset" w:sz="6" w:space="0" w:color="auto"/>
-              <w:bottom w:val="outset" w:sz="6" w:space="0" w:color="auto"/>
-              <w:right w:val="outset" w:sz="6" w:space="0" w:color="auto"/>
+              <w:top w:val="outset" w:sz="6" w:color="auto" w:space="0"/>
+              <w:bottom w:val="outset" w:sz="6" w:color="auto" w:space="0"/>
+              <w:left w:val="outset" w:sz="6" w:color="auto" w:space="0"/>
+              <w:right w:val="outset" w:sz="6" w:color="auto" w:space="0"/>
             </w:tcBorders>
             <w:vAlign w:val="center"/>
-            <w:hideMark/>
+            <w:tcW w:w="0" w:type="auto"/>
           </w:tcPr>
           <w:p>
             <w:pPr>
               <w:spacing w:after="0" w:line="240" w:lineRule="auto"/>
               <w:rPr>
-                <w:rFonts w:ascii="Times New Roman" w:eastAsia="Times New Roman" w:hAnsi="Times New Roman" w:cs="Times New Roman"/>
+                <w:rFonts w:ascii="Times New Roman" w:cs="Times New Roman" w:eastAsia="Times New Roman" w:hAnsi="Times New Roman"/>
                 <w:sz w:val="24"/>
                 <w:szCs w:val="24"/>
               </w:rPr>
             </w:pPr>
             <w:r>
               <w:rPr>
-                <w:rFonts w:ascii="Times New Roman" w:eastAsia="Times New Roman" w:hAnsi="Times New Roman" w:cs="Times New Roman"/>
+                <w:bCs/>
                 <w:b/>
-                <w:bCs/>
+                <w:rFonts w:ascii="Times New Roman" w:cs="Times New Roman" w:eastAsia="Times New Roman" w:hAnsi="Times New Roman"/>
                 <w:sz w:val="24"/>
                 <w:szCs w:val="24"/>
               </w:rPr>
@@ -248,30 +248,30 @@
         </w:tc>
         <w:tc>
           <w:tcPr>
-            <w:tcW w:w="0" w:type="auto"/>
+            <w:hideMark/>
             <w:tcBorders>
-              <w:top w:val="outset" w:sz="6" w:space="0" w:color="auto"/>
-              <w:left w:val="outset" w:sz="6" w:space="0" w:color="auto"/>
-              <w:bottom w:val="outset" w:sz="6" w:space="0" w:color="auto"/>
-              <w:right w:val="outset" w:sz="6" w:space="0" w:color="auto"/>
+              <w:top w:val="outset" w:sz="6" w:color="auto" w:space="0"/>
+              <w:bottom w:val="outset" w:sz="6" w:color="auto" w:space="0"/>
+              <w:left w:val="outset" w:sz="6" w:color="auto" w:space="0"/>
+              <w:right w:val="outset" w:sz="6" w:color="auto" w:space="0"/>
             </w:tcBorders>
             <w:vAlign w:val="center"/>
-            <w:hideMark/>
+            <w:tcW w:w="0" w:type="auto"/>
           </w:tcPr>
           <w:p>
             <w:pPr>
               <w:spacing w:after="0" w:line="240" w:lineRule="auto"/>
               <w:rPr>
-                <w:rFonts w:ascii="Times New Roman" w:eastAsia="Times New Roman" w:hAnsi="Times New Roman" w:cs="Times New Roman"/>
+                <w:rFonts w:ascii="Times New Roman" w:cs="Times New Roman" w:eastAsia="Times New Roman" w:hAnsi="Times New Roman"/>
                 <w:sz w:val="24"/>
                 <w:szCs w:val="24"/>
               </w:rPr>
             </w:pPr>
             <w:r>
               <w:rPr>
-                <w:rFonts w:ascii="Times New Roman" w:eastAsia="Times New Roman" w:hAnsi="Times New Roman" w:cs="Times New Roman"/>
+                <w:bCs/>
                 <w:b/>
-                <w:bCs/>
+                <w:rFonts w:ascii="Times New Roman" w:cs="Times New Roman" w:eastAsia="Times New Roman" w:hAnsi="Times New Roman"/>
                 <w:sz w:val="24"/>
                 <w:szCs w:val="24"/>
               </w:rPr>
@@ -281,41 +281,41 @@
         </w:tc>
         <w:tc>
           <w:tcPr>
-            <w:tcW w:w="0" w:type="auto"/>
+            <w:hideMark/>
             <w:tcBorders>
-              <w:top w:val="outset" w:sz="6" w:space="0" w:color="auto"/>
-              <w:left w:val="outset" w:sz="6" w:space="0" w:color="auto"/>
-              <w:bottom w:val="outset" w:sz="6" w:space="0" w:color="auto"/>
-              <w:right w:val="outset" w:sz="6" w:space="0" w:color="auto"/>
+              <w:top w:val="outset" w:sz="6" w:color="auto" w:space="0"/>
+              <w:bottom w:val="outset" w:sz="6" w:color="auto" w:space="0"/>
+              <w:left w:val="outset" w:sz="6" w:color="auto" w:space="0"/>
+              <w:right w:val="outset" w:sz="6" w:color="auto" w:space="0"/>
             </w:tcBorders>
             <w:vAlign w:val="center"/>
-            <w:hideMark/>
+            <w:tcW w:w="0" w:type="auto"/>
           </w:tcPr>
           <w:p>
             <w:pPr>
               <w:spacing w:after="0" w:line="240" w:lineRule="auto"/>
               <w:rPr>
-                <w:rFonts w:ascii="Times New Roman" w:eastAsia="Times New Roman" w:hAnsi="Times New Roman" w:cs="Times New Roman"/>
+                <w:rFonts w:ascii="Times New Roman" w:cs="Times New Roman" w:eastAsia="Times New Roman" w:hAnsi="Times New Roman"/>
                 <w:sz w:val="24"/>
                 <w:szCs w:val="24"/>
               </w:rPr>
             </w:pPr>
             <w:r>
               <w:rPr>
-                <w:rFonts w:ascii="Times New Roman" w:eastAsia="Times New Roman" w:hAnsi="Times New Roman" w:cs="Times New Roman"/>
+                <w:bCs/>
                 <w:b/>
+                <w:rFonts w:ascii="Times New Roman" w:cs="Times New Roman" w:eastAsia="Times New Roman" w:hAnsi="Times New Roman"/>
+                <w:sz w:val="24"/>
+                <w:szCs w:val="24"/>
+              </w:rPr>
+              <w:t> </w:t>
+            </w:r>
+            <w:proofErr w:type="spellStart"/>
+            <w:r>
+              <w:rPr>
                 <w:bCs/>
-                <w:sz w:val="24"/>
-                <w:szCs w:val="24"/>
-              </w:rPr>
-              <w:t> </w:t>
-            </w:r>
-            <w:proofErr w:type="spellStart"/>
-            <w:r>
-              <w:rPr>
-                <w:rFonts w:ascii="Times New Roman" w:eastAsia="Times New Roman" w:hAnsi="Times New Roman" w:cs="Times New Roman"/>
                 <w:b/>
-                <w:bCs/>
+                <w:rFonts w:ascii="Times New Roman" w:cs="Times New Roman" w:eastAsia="Times New Roman" w:hAnsi="Times New Roman"/>
                 <w:sz w:val="24"/>
                 <w:szCs w:val="24"/>
               </w:rPr>
@@ -326,30 +326,30 @@
         </w:tc>
         <w:tc>
           <w:tcPr>
-            <w:tcW w:w="0" w:type="auto"/>
+            <w:hideMark/>
             <w:tcBorders>
-              <w:top w:val="outset" w:sz="6" w:space="0" w:color="auto"/>
-              <w:left w:val="outset" w:sz="6" w:space="0" w:color="auto"/>
-              <w:bottom w:val="outset" w:sz="6" w:space="0" w:color="auto"/>
-              <w:right w:val="outset" w:sz="6" w:space="0" w:color="auto"/>
+              <w:top w:val="outset" w:sz="6" w:color="auto" w:space="0"/>
+              <w:bottom w:val="outset" w:sz="6" w:color="auto" w:space="0"/>
+              <w:left w:val="outset" w:sz="6" w:color="auto" w:space="0"/>
+              <w:right w:val="outset" w:sz="6" w:color="auto" w:space="0"/>
             </w:tcBorders>
             <w:vAlign w:val="center"/>
-            <w:hideMark/>
+            <w:tcW w:w="0" w:type="auto"/>
           </w:tcPr>
           <w:p>
             <w:pPr>
               <w:spacing w:after="0" w:line="240" w:lineRule="auto"/>
               <w:rPr>
-                <w:rFonts w:ascii="Times New Roman" w:eastAsia="Times New Roman" w:hAnsi="Times New Roman" w:cs="Times New Roman"/>
+                <w:rFonts w:ascii="Times New Roman" w:cs="Times New Roman" w:eastAsia="Times New Roman" w:hAnsi="Times New Roman"/>
                 <w:sz w:val="24"/>
                 <w:szCs w:val="24"/>
               </w:rPr>
             </w:pPr>
             <w:r>
               <w:rPr>
-                <w:rFonts w:ascii="Times New Roman" w:eastAsia="Times New Roman" w:hAnsi="Times New Roman" w:cs="Times New Roman"/>
+                <w:bCs/>
                 <w:b/>
-                <w:bCs/>
+                <w:rFonts w:ascii="Times New Roman" w:cs="Times New Roman" w:eastAsia="Times New Roman" w:hAnsi="Times New Roman"/>
                 <w:sz w:val="24"/>
                 <w:szCs w:val="24"/>
               </w:rPr>
@@ -364,30 +364,30 @@
         </w:trPr>
         <w:tc>
           <w:tcPr>
-            <w:tcW w:w="0" w:type="auto"/>
+            <w:hideMark/>
             <w:tcBorders>
-              <w:top w:val="outset" w:sz="6" w:space="0" w:color="auto"/>
-              <w:left w:val="outset" w:sz="6" w:space="0" w:color="auto"/>
-              <w:bottom w:val="outset" w:sz="6" w:space="0" w:color="auto"/>
-              <w:right w:val="outset" w:sz="6" w:space="0" w:color="auto"/>
+              <w:top w:val="outset" w:sz="6" w:color="auto" w:space="0"/>
+              <w:bottom w:val="outset" w:sz="6" w:color="auto" w:space="0"/>
+              <w:left w:val="outset" w:sz="6" w:color="auto" w:space="0"/>
+              <w:right w:val="outset" w:sz="6" w:color="auto" w:space="0"/>
             </w:tcBorders>
             <w:vAlign w:val="center"/>
-            <w:hideMark/>
+            <w:tcW w:w="0" w:type="auto"/>
           </w:tcPr>
           <w:p>
             <w:pPr>
               <w:spacing w:after="0" w:line="240" w:lineRule="auto"/>
               <w:rPr>
-                <w:rFonts w:ascii="Times New Roman" w:eastAsia="Times New Roman" w:hAnsi="Times New Roman" w:cs="Times New Roman"/>
+                <w:rFonts w:ascii="Times New Roman" w:cs="Times New Roman" w:eastAsia="Times New Roman" w:hAnsi="Times New Roman"/>
                 <w:sz w:val="24"/>
                 <w:szCs w:val="24"/>
               </w:rPr>
             </w:pPr>
             <w:r>
               <w:rPr>
-                <w:rFonts w:ascii="Times New Roman" w:eastAsia="Times New Roman" w:hAnsi="Times New Roman" w:cs="Times New Roman"/>
+                <w:bCs/>
                 <w:b/>
-                <w:bCs/>
+                <w:rFonts w:ascii="Times New Roman" w:cs="Times New Roman" w:eastAsia="Times New Roman" w:hAnsi="Times New Roman"/>
                 <w:sz w:val="24"/>
                 <w:szCs w:val="24"/>
               </w:rPr>
@@ -397,28 +397,28 @@
         </w:tc>
         <w:tc>
           <w:tcPr>
-            <w:tcW w:w="0" w:type="auto"/>
+            <w:hideMark/>
             <w:tcBorders>
-              <w:top w:val="outset" w:sz="6" w:space="0" w:color="auto"/>
-              <w:left w:val="outset" w:sz="6" w:space="0" w:color="auto"/>
-              <w:bottom w:val="outset" w:sz="6" w:space="0" w:color="auto"/>
-              <w:right w:val="outset" w:sz="6" w:space="0" w:color="auto"/>
+              <w:top w:val="outset" w:sz="6" w:color="auto" w:space="0"/>
+              <w:bottom w:val="outset" w:sz="6" w:color="auto" w:space="0"/>
+              <w:left w:val="outset" w:sz="6" w:color="auto" w:space="0"/>
+              <w:right w:val="outset" w:sz="6" w:color="auto" w:space="0"/>
             </w:tcBorders>
             <w:vAlign w:val="center"/>
-            <w:hideMark/>
+            <w:tcW w:w="0" w:type="auto"/>
           </w:tcPr>
           <w:p>
             <w:pPr>
               <w:spacing w:after="0" w:line="240" w:lineRule="auto"/>
               <w:rPr>
-                <w:rFonts w:ascii="Times New Roman" w:eastAsia="Times New Roman" w:hAnsi="Times New Roman" w:cs="Times New Roman"/>
+                <w:rFonts w:ascii="Times New Roman" w:cs="Times New Roman" w:eastAsia="Times New Roman" w:hAnsi="Times New Roman"/>
                 <w:sz w:val="24"/>
                 <w:szCs w:val="24"/>
               </w:rPr>
             </w:pPr>
             <w:r>
               <w:rPr>
-                <w:rFonts w:ascii="Times New Roman" w:eastAsia="Times New Roman" w:hAnsi="Times New Roman" w:cs="Times New Roman"/>
+                <w:rFonts w:ascii="Times New Roman" w:cs="Times New Roman" w:eastAsia="Times New Roman" w:hAnsi="Times New Roman"/>
                 <w:sz w:val="24"/>
                 <w:szCs w:val="24"/>
               </w:rPr>
@@ -428,28 +428,28 @@
         </w:tc>
         <w:tc>
           <w:tcPr>
-            <w:tcW w:w="0" w:type="auto"/>
+            <w:hideMark/>
             <w:tcBorders>
-              <w:top w:val="outset" w:sz="6" w:space="0" w:color="auto"/>
-              <w:left w:val="outset" w:sz="6" w:space="0" w:color="auto"/>
-              <w:bottom w:val="outset" w:sz="6" w:space="0" w:color="auto"/>
-              <w:right w:val="outset" w:sz="6" w:space="0" w:color="auto"/>
+              <w:top w:val="outset" w:sz="6" w:color="auto" w:space="0"/>
+              <w:bottom w:val="outset" w:sz="6" w:color="auto" w:space="0"/>
+              <w:left w:val="outset" w:sz="6" w:color="auto" w:space="0"/>
+              <w:right w:val="outset" w:sz="6" w:color="auto" w:space="0"/>
             </w:tcBorders>
             <w:vAlign w:val="center"/>
-            <w:hideMark/>
+            <w:tcW w:w="0" w:type="auto"/>
           </w:tcPr>
           <w:p>
             <w:pPr>
               <w:spacing w:after="0" w:line="240" w:lineRule="auto"/>
               <w:rPr>
-                <w:rFonts w:ascii="Times New Roman" w:eastAsia="Times New Roman" w:hAnsi="Times New Roman" w:cs="Times New Roman"/>
+                <w:rFonts w:ascii="Times New Roman" w:cs="Times New Roman" w:eastAsia="Times New Roman" w:hAnsi="Times New Roman"/>
                 <w:sz w:val="24"/>
                 <w:szCs w:val="24"/>
               </w:rPr>
             </w:pPr>
             <w:r>
               <w:rPr>
-                <w:rFonts w:ascii="Times New Roman" w:eastAsia="Times New Roman" w:hAnsi="Times New Roman" w:cs="Times New Roman"/>
+                <w:rFonts w:ascii="Times New Roman" w:cs="Times New Roman" w:eastAsia="Times New Roman" w:hAnsi="Times New Roman"/>
                 <w:sz w:val="24"/>
                 <w:szCs w:val="24"/>
               </w:rPr>
@@ -459,28 +459,28 @@
         </w:tc>
         <w:tc>
           <w:tcPr>
-            <w:tcW w:w="0" w:type="auto"/>
+            <w:hideMark/>
             <w:tcBorders>
-              <w:top w:val="outset" w:sz="6" w:space="0" w:color="auto"/>
-              <w:left w:val="outset" w:sz="6" w:space="0" w:color="auto"/>
-              <w:bottom w:val="outset" w:sz="6" w:space="0" w:color="auto"/>
-              <w:right w:val="outset" w:sz="6" w:space="0" w:color="auto"/>
+              <w:top w:val="outset" w:sz="6" w:color="auto" w:space="0"/>
+              <w:bottom w:val="outset" w:sz="6" w:color="auto" w:space="0"/>
+              <w:left w:val="outset" w:sz="6" w:color="auto" w:space="0"/>
+              <w:right w:val="outset" w:sz="6" w:color="auto" w:space="0"/>
             </w:tcBorders>
             <w:vAlign w:val="center"/>
-            <w:hideMark/>
+            <w:tcW w:w="0" w:type="auto"/>
           </w:tcPr>
           <w:p>
             <w:pPr>
               <w:spacing w:after="0" w:line="240" w:lineRule="auto"/>
               <w:rPr>
-                <w:rFonts w:ascii="Times New Roman" w:eastAsia="Times New Roman" w:hAnsi="Times New Roman" w:cs="Times New Roman"/>
+                <w:rFonts w:ascii="Times New Roman" w:cs="Times New Roman" w:eastAsia="Times New Roman" w:hAnsi="Times New Roman"/>
                 <w:sz w:val="24"/>
                 <w:szCs w:val="24"/>
               </w:rPr>
             </w:pPr>
             <w:r>
               <w:rPr>
-                <w:rFonts w:ascii="Times New Roman" w:eastAsia="Times New Roman" w:hAnsi="Times New Roman" w:cs="Times New Roman"/>
+                <w:rFonts w:ascii="Times New Roman" w:cs="Times New Roman" w:eastAsia="Times New Roman" w:hAnsi="Times New Roman"/>
                 <w:sz w:val="24"/>
                 <w:szCs w:val="24"/>
               </w:rPr>
@@ -495,30 +495,30 @@
         </w:trPr>
         <w:tc>
           <w:tcPr>
-            <w:tcW w:w="0" w:type="auto"/>
+            <w:hideMark/>
             <w:tcBorders>
-              <w:top w:val="outset" w:sz="6" w:space="0" w:color="auto"/>
-              <w:left w:val="outset" w:sz="6" w:space="0" w:color="auto"/>
-              <w:bottom w:val="outset" w:sz="6" w:space="0" w:color="auto"/>
-              <w:right w:val="outset" w:sz="6" w:space="0" w:color="auto"/>
+              <w:top w:val="outset" w:sz="6" w:color="auto" w:space="0"/>
+              <w:bottom w:val="outset" w:sz="6" w:color="auto" w:space="0"/>
+              <w:left w:val="outset" w:sz="6" w:color="auto" w:space="0"/>
+              <w:right w:val="outset" w:sz="6" w:color="auto" w:space="0"/>
             </w:tcBorders>
             <w:vAlign w:val="center"/>
-            <w:hideMark/>
+            <w:tcW w:w="0" w:type="auto"/>
           </w:tcPr>
           <w:p>
             <w:pPr>
               <w:spacing w:after="0" w:line="240" w:lineRule="auto"/>
               <w:rPr>
-                <w:rFonts w:ascii="Times New Roman" w:eastAsia="Times New Roman" w:hAnsi="Times New Roman" w:cs="Times New Roman"/>
+                <w:rFonts w:ascii="Times New Roman" w:cs="Times New Roman" w:eastAsia="Times New Roman" w:hAnsi="Times New Roman"/>
                 <w:sz w:val="24"/>
                 <w:szCs w:val="24"/>
               </w:rPr>
             </w:pPr>
             <w:r>
               <w:rPr>
-                <w:rFonts w:ascii="Times New Roman" w:eastAsia="Times New Roman" w:hAnsi="Times New Roman" w:cs="Times New Roman"/>
+                <w:bCs/>
                 <w:b/>
-                <w:bCs/>
+                <w:rFonts w:ascii="Times New Roman" w:cs="Times New Roman" w:eastAsia="Times New Roman" w:hAnsi="Times New Roman"/>
                 <w:sz w:val="24"/>
                 <w:szCs w:val="24"/>
               </w:rPr>
@@ -528,28 +528,28 @@
         </w:tc>
         <w:tc>
           <w:tcPr>
-            <w:tcW w:w="0" w:type="auto"/>
+            <w:hideMark/>
             <w:tcBorders>
-              <w:top w:val="outset" w:sz="6" w:space="0" w:color="auto"/>
-              <w:left w:val="outset" w:sz="6" w:space="0" w:color="auto"/>
-              <w:bottom w:val="outset" w:sz="6" w:space="0" w:color="auto"/>
-              <w:right w:val="outset" w:sz="6" w:space="0" w:color="auto"/>
+              <w:top w:val="outset" w:sz="6" w:color="auto" w:space="0"/>
+              <w:bottom w:val="outset" w:sz="6" w:color="auto" w:space="0"/>
+              <w:left w:val="outset" w:sz="6" w:color="auto" w:space="0"/>
+              <w:right w:val="outset" w:sz="6" w:color="auto" w:space="0"/>
             </w:tcBorders>
             <w:vAlign w:val="center"/>
-            <w:hideMark/>
+            <w:tcW w:w="0" w:type="auto"/>
           </w:tcPr>
           <w:p>
             <w:pPr>
               <w:spacing w:after="0" w:line="240" w:lineRule="auto"/>
               <w:rPr>
-                <w:rFonts w:ascii="Times New Roman" w:eastAsia="Times New Roman" w:hAnsi="Times New Roman" w:cs="Times New Roman"/>
+                <w:rFonts w:ascii="Times New Roman" w:cs="Times New Roman" w:eastAsia="Times New Roman" w:hAnsi="Times New Roman"/>
                 <w:sz w:val="24"/>
                 <w:szCs w:val="24"/>
               </w:rPr>
             </w:pPr>
             <w:r>
               <w:rPr>
-                <w:rFonts w:ascii="Times New Roman" w:eastAsia="Times New Roman" w:hAnsi="Times New Roman" w:cs="Times New Roman"/>
+                <w:rFonts w:ascii="Times New Roman" w:cs="Times New Roman" w:eastAsia="Times New Roman" w:hAnsi="Times New Roman"/>
                 <w:sz w:val="24"/>
                 <w:szCs w:val="24"/>
               </w:rPr>
@@ -559,28 +559,28 @@
         </w:tc>
         <w:tc>
           <w:tcPr>
-            <w:tcW w:w="0" w:type="auto"/>
+            <w:hideMark/>
             <w:tcBorders>
-              <w:top w:val="outset" w:sz="6" w:space="0" w:color="auto"/>
-              <w:left w:val="outset" w:sz="6" w:space="0" w:color="auto"/>
-              <w:bottom w:val="outset" w:sz="6" w:space="0" w:color="auto"/>
-              <w:right w:val="outset" w:sz="6" w:space="0" w:color="auto"/>
+              <w:top w:val="outset" w:sz="6" w:color="auto" w:space="0"/>
+              <w:bottom w:val="outset" w:sz="6" w:color="auto" w:space="0"/>
+              <w:left w:val="outset" w:sz="6" w:color="auto" w:space="0"/>
+              <w:right w:val="outset" w:sz="6" w:color="auto" w:space="0"/>
             </w:tcBorders>
             <w:vAlign w:val="center"/>
-            <w:hideMark/>
+            <w:tcW w:w="0" w:type="auto"/>
           </w:tcPr>
           <w:p>
             <w:pPr>
               <w:spacing w:after="0" w:line="240" w:lineRule="auto"/>
               <w:rPr>
-                <w:rFonts w:ascii="Times New Roman" w:eastAsia="Times New Roman" w:hAnsi="Times New Roman" w:cs="Times New Roman"/>
+                <w:rFonts w:ascii="Times New Roman" w:cs="Times New Roman" w:eastAsia="Times New Roman" w:hAnsi="Times New Roman"/>
                 <w:sz w:val="24"/>
                 <w:szCs w:val="24"/>
               </w:rPr>
             </w:pPr>
             <w:r>
               <w:rPr>
-                <w:rFonts w:ascii="Times New Roman" w:eastAsia="Times New Roman" w:hAnsi="Times New Roman" w:cs="Times New Roman"/>
+                <w:rFonts w:ascii="Times New Roman" w:cs="Times New Roman" w:eastAsia="Times New Roman" w:hAnsi="Times New Roman"/>
                 <w:sz w:val="24"/>
                 <w:szCs w:val="24"/>
               </w:rPr>
@@ -590,28 +590,28 @@
         </w:tc>
         <w:tc>
           <w:tcPr>
-            <w:tcW w:w="0" w:type="auto"/>
+            <w:hideMark/>
             <w:tcBorders>
-              <w:top w:val="outset" w:sz="6" w:space="0" w:color="auto"/>
-              <w:left w:val="outset" w:sz="6" w:space="0" w:color="auto"/>
-              <w:bottom w:val="outset" w:sz="6" w:space="0" w:color="auto"/>
-              <w:right w:val="outset" w:sz="6" w:space="0" w:color="auto"/>
+              <w:top w:val="outset" w:sz="6" w:color="auto" w:space="0"/>
+              <w:bottom w:val="outset" w:sz="6" w:color="auto" w:space="0"/>
+              <w:left w:val="outset" w:sz="6" w:color="auto" w:space="0"/>
+              <w:right w:val="outset" w:sz="6" w:color="auto" w:space="0"/>
             </w:tcBorders>
             <w:vAlign w:val="center"/>
-            <w:hideMark/>
+            <w:tcW w:w="0" w:type="auto"/>
           </w:tcPr>
           <w:p>
             <w:pPr>
               <w:spacing w:after="0" w:line="240" w:lineRule="auto"/>
               <w:rPr>
-                <w:rFonts w:ascii="Times New Roman" w:eastAsia="Times New Roman" w:hAnsi="Times New Roman" w:cs="Times New Roman"/>
+                <w:rFonts w:ascii="Times New Roman" w:cs="Times New Roman" w:eastAsia="Times New Roman" w:hAnsi="Times New Roman"/>
                 <w:sz w:val="24"/>
                 <w:szCs w:val="24"/>
               </w:rPr>
             </w:pPr>
             <w:r>
               <w:rPr>
-                <w:rFonts w:ascii="Times New Roman" w:eastAsia="Times New Roman" w:hAnsi="Times New Roman" w:cs="Times New Roman"/>
+                <w:rFonts w:ascii="Times New Roman" w:cs="Times New Roman" w:eastAsia="Times New Roman" w:hAnsi="Times New Roman"/>
                 <w:sz w:val="24"/>
                 <w:szCs w:val="24"/>
               </w:rPr>
@@ -626,30 +626,30 @@
         </w:trPr>
         <w:tc>
           <w:tcPr>
-            <w:tcW w:w="0" w:type="auto"/>
+            <w:hideMark/>
             <w:tcBorders>
-              <w:top w:val="outset" w:sz="6" w:space="0" w:color="auto"/>
-              <w:left w:val="outset" w:sz="6" w:space="0" w:color="auto"/>
-              <w:bottom w:val="outset" w:sz="6" w:space="0" w:color="auto"/>
-              <w:right w:val="outset" w:sz="6" w:space="0" w:color="auto"/>
+              <w:top w:val="outset" w:sz="6" w:color="auto" w:space="0"/>
+              <w:bottom w:val="outset" w:sz="6" w:color="auto" w:space="0"/>
+              <w:left w:val="outset" w:sz="6" w:color="auto" w:space="0"/>
+              <w:right w:val="outset" w:sz="6" w:color="auto" w:space="0"/>
             </w:tcBorders>
             <w:vAlign w:val="center"/>
-            <w:hideMark/>
+            <w:tcW w:w="0" w:type="auto"/>
           </w:tcPr>
           <w:p>
             <w:pPr>
               <w:spacing w:after="0" w:line="240" w:lineRule="auto"/>
               <w:rPr>
-                <w:rFonts w:ascii="Times New Roman" w:eastAsia="Times New Roman" w:hAnsi="Times New Roman" w:cs="Times New Roman"/>
+                <w:rFonts w:ascii="Times New Roman" w:cs="Times New Roman" w:eastAsia="Times New Roman" w:hAnsi="Times New Roman"/>
                 <w:sz w:val="24"/>
                 <w:szCs w:val="24"/>
               </w:rPr>
             </w:pPr>
             <w:r>
               <w:rPr>
-                <w:rFonts w:ascii="Times New Roman" w:eastAsia="Times New Roman" w:hAnsi="Times New Roman" w:cs="Times New Roman"/>
+                <w:bCs/>
                 <w:b/>
-                <w:bCs/>
+                <w:rFonts w:ascii="Times New Roman" w:cs="Times New Roman" w:eastAsia="Times New Roman" w:hAnsi="Times New Roman"/>
                 <w:sz w:val="24"/>
                 <w:szCs w:val="24"/>
               </w:rPr>
@@ -659,28 +659,28 @@
         </w:tc>
         <w:tc>
           <w:tcPr>
-            <w:tcW w:w="0" w:type="auto"/>
+            <w:hideMark/>
             <w:tcBorders>
-              <w:top w:val="outset" w:sz="6" w:space="0" w:color="auto"/>
-              <w:left w:val="outset" w:sz="6" w:space="0" w:color="auto"/>
-              <w:bottom w:val="outset" w:sz="6" w:space="0" w:color="auto"/>
-              <w:right w:val="outset" w:sz="6" w:space="0" w:color="auto"/>
+              <w:top w:val="outset" w:sz="6" w:color="auto" w:space="0"/>
+              <w:bottom w:val="outset" w:sz="6" w:color="auto" w:space="0"/>
+              <w:left w:val="outset" w:sz="6" w:color="auto" w:space="0"/>
+              <w:right w:val="outset" w:sz="6" w:color="auto" w:space="0"/>
             </w:tcBorders>
             <w:vAlign w:val="center"/>
-            <w:hideMark/>
+            <w:tcW w:w="0" w:type="auto"/>
           </w:tcPr>
           <w:p>
             <w:pPr>
               <w:spacing w:after="0" w:line="240" w:lineRule="auto"/>
               <w:rPr>
-                <w:rFonts w:ascii="Times New Roman" w:eastAsia="Times New Roman" w:hAnsi="Times New Roman" w:cs="Times New Roman"/>
+                <w:rFonts w:ascii="Times New Roman" w:cs="Times New Roman" w:eastAsia="Times New Roman" w:hAnsi="Times New Roman"/>
                 <w:sz w:val="24"/>
                 <w:szCs w:val="24"/>
               </w:rPr>
             </w:pPr>
             <w:r>
               <w:rPr>
-                <w:rFonts w:ascii="Times New Roman" w:eastAsia="Times New Roman" w:hAnsi="Times New Roman" w:cs="Times New Roman"/>
+                <w:rFonts w:ascii="Times New Roman" w:cs="Times New Roman" w:eastAsia="Times New Roman" w:hAnsi="Times New Roman"/>
                 <w:sz w:val="24"/>
                 <w:szCs w:val="24"/>
               </w:rPr>
@@ -690,28 +690,28 @@
         </w:tc>
         <w:tc>
           <w:tcPr>
-            <w:tcW w:w="0" w:type="auto"/>
+            <w:hideMark/>
             <w:tcBorders>
-              <w:top w:val="outset" w:sz="6" w:space="0" w:color="auto"/>
-              <w:left w:val="outset" w:sz="6" w:space="0" w:color="auto"/>
-              <w:bottom w:val="outset" w:sz="6" w:space="0" w:color="auto"/>
-              <w:right w:val="outset" w:sz="6" w:space="0" w:color="auto"/>
+              <w:top w:val="outset" w:sz="6" w:color="auto" w:space="0"/>
+              <w:bottom w:val="outset" w:sz="6" w:color="auto" w:space="0"/>
+              <w:left w:val="outset" w:sz="6" w:color="auto" w:space="0"/>
+              <w:right w:val="outset" w:sz="6" w:color="auto" w:space="0"/>
             </w:tcBorders>
             <w:vAlign w:val="center"/>
-            <w:hideMark/>
+            <w:tcW w:w="0" w:type="auto"/>
           </w:tcPr>
           <w:p>
             <w:pPr>
               <w:spacing w:after="0" w:line="240" w:lineRule="auto"/>
               <w:rPr>
-                <w:rFonts w:ascii="Times New Roman" w:eastAsia="Times New Roman" w:hAnsi="Times New Roman" w:cs="Times New Roman"/>
+                <w:rFonts w:ascii="Times New Roman" w:cs="Times New Roman" w:eastAsia="Times New Roman" w:hAnsi="Times New Roman"/>
                 <w:sz w:val="24"/>
                 <w:szCs w:val="24"/>
               </w:rPr>
             </w:pPr>
             <w:r>
               <w:rPr>
-                <w:rFonts w:ascii="Times New Roman" w:eastAsia="Times New Roman" w:hAnsi="Times New Roman" w:cs="Times New Roman"/>
+                <w:rFonts w:ascii="Times New Roman" w:cs="Times New Roman" w:eastAsia="Times New Roman" w:hAnsi="Times New Roman"/>
                 <w:sz w:val="24"/>
                 <w:szCs w:val="24"/>
               </w:rPr>
@@ -719,39 +719,46 @@
             </w:r>
             <w:r>
               <w:rPr>
-                <w:rFonts w:ascii="Times New Roman" w:eastAsia="Times New Roman" w:hAnsi="Times New Roman" w:cs="Times New Roman"/>
+                <w:rFonts w:ascii="Times New Roman" w:cs="Times New Roman" w:eastAsia="Times New Roman" w:hAnsi="Times New Roman"/>
                 <w:sz w:val="24"/>
                 <w:szCs w:val="24"/>
               </w:rPr>
               <w:br/>
+            </w:r>
+            <w:r>
+              <w:rPr>
+                <w:rFonts w:ascii="Times New Roman" w:cs="Times New Roman" w:eastAsia="Times New Roman" w:hAnsi="Times New Roman"/>
+                <w:sz w:val="24"/>
+                <w:szCs w:val="24"/>
+              </w:rPr>
               <w:t>(Python, Java and many)</w:t>
             </w:r>
           </w:p>
         </w:tc>
         <w:tc>
           <w:tcPr>
-            <w:tcW w:w="0" w:type="auto"/>
+            <w:hideMark/>
             <w:tcBorders>
-              <w:top w:val="outset" w:sz="6" w:space="0" w:color="auto"/>
-              <w:left w:val="outset" w:sz="6" w:space="0" w:color="auto"/>
-              <w:bottom w:val="outset" w:sz="6" w:space="0" w:color="auto"/>
-              <w:right w:val="outset" w:sz="6" w:space="0" w:color="auto"/>
+              <w:top w:val="outset" w:sz="6" w:color="auto" w:space="0"/>
+              <w:bottom w:val="outset" w:sz="6" w:color="auto" w:space="0"/>
+              <w:left w:val="outset" w:sz="6" w:color="auto" w:space="0"/>
+              <w:right w:val="outset" w:sz="6" w:color="auto" w:space="0"/>
             </w:tcBorders>
             <w:vAlign w:val="center"/>
-            <w:hideMark/>
+            <w:tcW w:w="0" w:type="auto"/>
           </w:tcPr>
           <w:p>
             <w:pPr>
               <w:spacing w:after="0" w:line="240" w:lineRule="auto"/>
               <w:rPr>
-                <w:rFonts w:ascii="Times New Roman" w:eastAsia="Times New Roman" w:hAnsi="Times New Roman" w:cs="Times New Roman"/>
+                <w:rFonts w:ascii="Times New Roman" w:cs="Times New Roman" w:eastAsia="Times New Roman" w:hAnsi="Times New Roman"/>
                 <w:sz w:val="24"/>
                 <w:szCs w:val="24"/>
               </w:rPr>
             </w:pPr>
             <w:r>
               <w:rPr>
-                <w:rFonts w:ascii="Times New Roman" w:eastAsia="Times New Roman" w:hAnsi="Times New Roman" w:cs="Times New Roman"/>
+                <w:rFonts w:ascii="Times New Roman" w:cs="Times New Roman" w:eastAsia="Times New Roman" w:hAnsi="Times New Roman"/>
                 <w:sz w:val="24"/>
                 <w:szCs w:val="24"/>
               </w:rPr>
@@ -766,30 +773,30 @@
         </w:trPr>
         <w:tc>
           <w:tcPr>
-            <w:tcW w:w="0" w:type="auto"/>
+            <w:hideMark/>
             <w:tcBorders>
-              <w:top w:val="outset" w:sz="6" w:space="0" w:color="auto"/>
-              <w:left w:val="outset" w:sz="6" w:space="0" w:color="auto"/>
-              <w:bottom w:val="outset" w:sz="6" w:space="0" w:color="auto"/>
-              <w:right w:val="outset" w:sz="6" w:space="0" w:color="auto"/>
+              <w:top w:val="outset" w:sz="6" w:color="auto" w:space="0"/>
+              <w:bottom w:val="outset" w:sz="6" w:color="auto" w:space="0"/>
+              <w:left w:val="outset" w:sz="6" w:color="auto" w:space="0"/>
+              <w:right w:val="outset" w:sz="6" w:color="auto" w:space="0"/>
             </w:tcBorders>
             <w:vAlign w:val="center"/>
-            <w:hideMark/>
+            <w:tcW w:w="0" w:type="auto"/>
           </w:tcPr>
           <w:p>
             <w:pPr>
               <w:spacing w:after="0" w:line="240" w:lineRule="auto"/>
               <w:rPr>
-                <w:rFonts w:ascii="Times New Roman" w:eastAsia="Times New Roman" w:hAnsi="Times New Roman" w:cs="Times New Roman"/>
+                <w:rFonts w:ascii="Times New Roman" w:cs="Times New Roman" w:eastAsia="Times New Roman" w:hAnsi="Times New Roman"/>
                 <w:sz w:val="24"/>
                 <w:szCs w:val="24"/>
               </w:rPr>
             </w:pPr>
             <w:r>
               <w:rPr>
-                <w:rFonts w:ascii="Times New Roman" w:eastAsia="Times New Roman" w:hAnsi="Times New Roman" w:cs="Times New Roman"/>
+                <w:bCs/>
                 <w:b/>
-                <w:bCs/>
+                <w:rFonts w:ascii="Times New Roman" w:cs="Times New Roman" w:eastAsia="Times New Roman" w:hAnsi="Times New Roman"/>
                 <w:sz w:val="24"/>
                 <w:szCs w:val="24"/>
               </w:rPr>
@@ -799,28 +806,28 @@
         </w:tc>
         <w:tc>
           <w:tcPr>
-            <w:tcW w:w="0" w:type="auto"/>
+            <w:hideMark/>
             <w:tcBorders>
-              <w:top w:val="outset" w:sz="6" w:space="0" w:color="auto"/>
-              <w:left w:val="outset" w:sz="6" w:space="0" w:color="auto"/>
-              <w:bottom w:val="outset" w:sz="6" w:space="0" w:color="auto"/>
-              <w:right w:val="outset" w:sz="6" w:space="0" w:color="auto"/>
+              <w:top w:val="outset" w:sz="6" w:color="auto" w:space="0"/>
+              <w:bottom w:val="outset" w:sz="6" w:color="auto" w:space="0"/>
+              <w:left w:val="outset" w:sz="6" w:color="auto" w:space="0"/>
+              <w:right w:val="outset" w:sz="6" w:color="auto" w:space="0"/>
             </w:tcBorders>
             <w:vAlign w:val="center"/>
-            <w:hideMark/>
+            <w:tcW w:w="0" w:type="auto"/>
           </w:tcPr>
           <w:p>
             <w:pPr>
               <w:spacing w:after="0" w:line="240" w:lineRule="auto"/>
               <w:rPr>
-                <w:rFonts w:ascii="Times New Roman" w:eastAsia="Times New Roman" w:hAnsi="Times New Roman" w:cs="Times New Roman"/>
+                <w:rFonts w:ascii="Times New Roman" w:cs="Times New Roman" w:eastAsia="Times New Roman" w:hAnsi="Times New Roman"/>
                 <w:sz w:val="24"/>
                 <w:szCs w:val="24"/>
               </w:rPr>
             </w:pPr>
             <w:r>
               <w:rPr>
-                <w:rFonts w:ascii="Times New Roman" w:eastAsia="Times New Roman" w:hAnsi="Times New Roman" w:cs="Times New Roman"/>
+                <w:rFonts w:ascii="Times New Roman" w:cs="Times New Roman" w:eastAsia="Times New Roman" w:hAnsi="Times New Roman"/>
                 <w:sz w:val="24"/>
                 <w:szCs w:val="24"/>
               </w:rPr>
@@ -830,28 +837,28 @@
         </w:tc>
         <w:tc>
           <w:tcPr>
-            <w:tcW w:w="0" w:type="auto"/>
+            <w:hideMark/>
             <w:tcBorders>
-              <w:top w:val="outset" w:sz="6" w:space="0" w:color="auto"/>
-              <w:left w:val="outset" w:sz="6" w:space="0" w:color="auto"/>
-              <w:bottom w:val="outset" w:sz="6" w:space="0" w:color="auto"/>
-              <w:right w:val="outset" w:sz="6" w:space="0" w:color="auto"/>
+              <w:top w:val="outset" w:sz="6" w:color="auto" w:space="0"/>
+              <w:bottom w:val="outset" w:sz="6" w:color="auto" w:space="0"/>
+              <w:left w:val="outset" w:sz="6" w:color="auto" w:space="0"/>
+              <w:right w:val="outset" w:sz="6" w:color="auto" w:space="0"/>
             </w:tcBorders>
             <w:vAlign w:val="center"/>
-            <w:hideMark/>
+            <w:tcW w:w="0" w:type="auto"/>
           </w:tcPr>
           <w:p>
             <w:pPr>
               <w:spacing w:after="0" w:line="240" w:lineRule="auto"/>
               <w:rPr>
-                <w:rFonts w:ascii="Times New Roman" w:eastAsia="Times New Roman" w:hAnsi="Times New Roman" w:cs="Times New Roman"/>
+                <w:rFonts w:ascii="Times New Roman" w:cs="Times New Roman" w:eastAsia="Times New Roman" w:hAnsi="Times New Roman"/>
                 <w:sz w:val="24"/>
                 <w:szCs w:val="24"/>
               </w:rPr>
             </w:pPr>
             <w:r>
               <w:rPr>
-                <w:rFonts w:ascii="Times New Roman" w:eastAsia="Times New Roman" w:hAnsi="Times New Roman" w:cs="Times New Roman"/>
+                <w:rFonts w:ascii="Times New Roman" w:cs="Times New Roman" w:eastAsia="Times New Roman" w:hAnsi="Times New Roman"/>
                 <w:sz w:val="24"/>
                 <w:szCs w:val="24"/>
               </w:rPr>
@@ -861,28 +868,28 @@
         </w:tc>
         <w:tc>
           <w:tcPr>
-            <w:tcW w:w="0" w:type="auto"/>
+            <w:hideMark/>
             <w:tcBorders>
-              <w:top w:val="outset" w:sz="6" w:space="0" w:color="auto"/>
-              <w:left w:val="outset" w:sz="6" w:space="0" w:color="auto"/>
-              <w:bottom w:val="outset" w:sz="6" w:space="0" w:color="auto"/>
-              <w:right w:val="outset" w:sz="6" w:space="0" w:color="auto"/>
+              <w:top w:val="outset" w:sz="6" w:color="auto" w:space="0"/>
+              <w:bottom w:val="outset" w:sz="6" w:color="auto" w:space="0"/>
+              <w:left w:val="outset" w:sz="6" w:color="auto" w:space="0"/>
+              <w:right w:val="outset" w:sz="6" w:color="auto" w:space="0"/>
             </w:tcBorders>
             <w:vAlign w:val="center"/>
-            <w:hideMark/>
+            <w:tcW w:w="0" w:type="auto"/>
           </w:tcPr>
           <w:p>
             <w:pPr>
               <w:spacing w:after="0" w:line="240" w:lineRule="auto"/>
               <w:rPr>
-                <w:rFonts w:ascii="Times New Roman" w:eastAsia="Times New Roman" w:hAnsi="Times New Roman" w:cs="Times New Roman"/>
+                <w:rFonts w:ascii="Times New Roman" w:cs="Times New Roman" w:eastAsia="Times New Roman" w:hAnsi="Times New Roman"/>
                 <w:sz w:val="24"/>
                 <w:szCs w:val="24"/>
               </w:rPr>
             </w:pPr>
             <w:r>
               <w:rPr>
-                <w:rFonts w:ascii="Times New Roman" w:eastAsia="Times New Roman" w:hAnsi="Times New Roman" w:cs="Times New Roman"/>
+                <w:rFonts w:ascii="Times New Roman" w:cs="Times New Roman" w:eastAsia="Times New Roman" w:hAnsi="Times New Roman"/>
                 <w:sz w:val="24"/>
                 <w:szCs w:val="24"/>
               </w:rPr>
@@ -897,24 +904,242 @@
       <w:bookmarkEnd w:id="0"/>
     </w:p>
     <w:sectPr>
+      <w:docGrid w:linePitch="360"/>
       <w:pgSz w:w="12240" w:h="15840"/>
-      <w:pgMar w:top="1440" w:right="1440" w:bottom="1440" w:left="1440" w:header="708" w:footer="708" w:gutter="0"/>
+      <w:pgMar w:left="1440" w:right="1440" w:top="1440" w:bottom="1440" w:header="708" w:footer="708" w:gutter="0"/>
       <w:cols w:space="708"/>
-      <w:docGrid w:linePitch="360"/>
     </w:sectPr>
   </w:body>
 </w:document>
 </file>
 
+<file path=word/numbering.xml><?xml version="1.0" encoding="utf-8"?>
+<w:numbering xmlns:wpc="http://schemas.microsoft.com/office/word/2010/wordprocessingCanvas" xmlns:mo="http://schemas.microsoft.com/office/mac/office/2008/main" xmlns:mc="http://schemas.openxmlformats.org/markup-compatibility/2006" xmlns:mv="urn:schemas-microsoft-com:mac:vml" xmlns:o="urn:schemas-microsoft-com:office:office" xmlns:r="http://schemas.openxmlformats.org/officeDocument/2006/relationships" xmlns:m="http://schemas.openxmlformats.org/officeDocument/2006/math" xmlns:v="urn:schemas-microsoft-com:vml" xmlns:wp14="http://schemas.microsoft.com/office/word/2010/wordprocessingDrawing" xmlns:wp="http://schemas.openxmlformats.org/drawingml/2006/wordprocessingDrawing" xmlns:w10="urn:schemas-microsoft-com:office:word" xmlns:w="http://schemas.openxmlformats.org/wordprocessingml/2006/main" xmlns:w14="http://schemas.microsoft.com/office/word/2010/wordml" xmlns:wpg="http://schemas.microsoft.com/office/word/2010/wordprocessingGroup" xmlns:wpi="http://schemas.microsoft.com/office/word/2010/wordprocessingInk" xmlns:wne="http://schemas.microsoft.com/office/word/2006/wordml" xmlns:wps="http://schemas.microsoft.com/office/word/2010/wordprocessingShape" mc:Ignorable="w14 wp14">
+  <w:abstractNum w:abstractNumId="10121982">
+    <w:multiLevelType w:val="hybridMultilevel"/>
+    <w:lvl w:ilvl="0">
+      <w:numFmt w:val="bullet"/>
+      <w:lvlText w:val=""/>
+      <w:start w:val="0"/>
+      <w:lvlJc w:val="left"/>
+      <w:pPr>
+        <w:ind w:left="720"/>
+        <w:ind w:hanging="360"/>
+      </w:pPr>
+      <w:rPr>
+        <w:rFonts w:ascii="Symbol" w:hAnsi="Symbol"/>
+      </w:rPr>
+    </w:lvl>
+    <w:lvl w:ilvl="1">
+      <w:numFmt w:val="bullet"/>
+      <w:lvlText w:val="o"/>
+      <w:start w:val="0"/>
+      <w:lvlJc w:val="left"/>
+      <w:pPr>
+        <w:ind w:left="1440"/>
+        <w:ind w:hanging="1080"/>
+      </w:pPr>
+      <w:rPr>
+        <w:rFonts w:ascii="Courier New" w:hAnsi="Courier New"/>
+      </w:rPr>
+    </w:lvl>
+    <w:lvl w:ilvl="2">
+      <w:numFmt w:val="bullet"/>
+      <w:lvlText w:val=""/>
+      <w:start w:val="0"/>
+      <w:lvlJc w:val="left"/>
+      <w:pPr>
+        <w:ind w:left="2160"/>
+        <w:ind w:hanging="1800"/>
+      </w:pPr>
+      <w:rPr/>
+    </w:lvl>
+    <w:lvl w:ilvl="3">
+      <w:numFmt w:val="bullet"/>
+      <w:lvlText w:val=""/>
+      <w:start w:val="0"/>
+      <w:lvlJc w:val="left"/>
+      <w:pPr>
+        <w:ind w:left="2880"/>
+        <w:ind w:hanging="2520"/>
+      </w:pPr>
+      <w:rPr>
+        <w:rFonts w:ascii="Symbol" w:hAnsi="Symbol"/>
+      </w:rPr>
+    </w:lvl>
+    <w:lvl w:ilvl="4">
+      <w:numFmt w:val="bullet"/>
+      <w:lvlText w:val="o"/>
+      <w:start w:val="0"/>
+      <w:lvlJc w:val="left"/>
+      <w:pPr>
+        <w:ind w:left="3600"/>
+        <w:ind w:hanging="3240"/>
+      </w:pPr>
+      <w:rPr>
+        <w:rFonts w:ascii="Courier New" w:hAnsi="Courier New"/>
+      </w:rPr>
+    </w:lvl>
+    <w:lvl w:ilvl="5">
+      <w:numFmt w:val="bullet"/>
+      <w:lvlText w:val=""/>
+      <w:start w:val="0"/>
+      <w:lvlJc w:val="left"/>
+      <w:pPr>
+        <w:ind w:left="4320"/>
+        <w:ind w:hanging="3960"/>
+      </w:pPr>
+      <w:rPr/>
+    </w:lvl>
+    <w:lvl w:ilvl="6">
+      <w:numFmt w:val="bullet"/>
+      <w:lvlText w:val=""/>
+      <w:start w:val="0"/>
+      <w:lvlJc w:val="left"/>
+      <w:pPr>
+        <w:ind w:left="5040"/>
+        <w:ind w:hanging="4680"/>
+      </w:pPr>
+      <w:rPr>
+        <w:rFonts w:ascii="Symbol" w:hAnsi="Symbol"/>
+      </w:rPr>
+    </w:lvl>
+    <w:lvl w:ilvl="7">
+      <w:numFmt w:val="bullet"/>
+      <w:lvlText w:val="o"/>
+      <w:start w:val="0"/>
+      <w:lvlJc w:val="left"/>
+      <w:pPr>
+        <w:ind w:left="5760"/>
+        <w:ind w:hanging="5400"/>
+      </w:pPr>
+      <w:rPr>
+        <w:rFonts w:ascii="Courier New" w:hAnsi="Courier New"/>
+      </w:rPr>
+    </w:lvl>
+    <w:lvl w:ilvl="8">
+      <w:numFmt w:val="bullet"/>
+      <w:lvlText w:val=""/>
+      <w:start w:val="0"/>
+      <w:lvlJc w:val="left"/>
+      <w:pPr>
+        <w:ind w:left="6480"/>
+        <w:ind w:hanging="6120"/>
+      </w:pPr>
+      <w:rPr/>
+    </w:lvl>
+  </w:abstractNum>
+  <w:abstractNum w:abstractNumId="10121983">
+    <w:multiLevelType w:val="hybridMultilevel"/>
+    <w:lvl w:ilvl="0">
+      <w:numFmt w:val="decimal"/>
+      <w:lvlText w:val="%1."/>
+      <w:start w:val="1"/>
+      <w:lvlJc w:val="left"/>
+      <w:pPr>
+        <w:ind w:left="720"/>
+        <w:ind w:hanging="360"/>
+      </w:pPr>
+    </w:lvl>
+    <w:lvl w:ilvl="1">
+      <w:numFmt w:val="decimal"/>
+      <w:lvlText w:val="%2."/>
+      <w:start w:val="1"/>
+      <w:lvlJc w:val="left"/>
+      <w:pPr>
+        <w:ind w:left="1440"/>
+        <w:ind w:hanging="1080"/>
+      </w:pPr>
+    </w:lvl>
+    <w:lvl w:ilvl="2">
+      <w:numFmt w:val="decimal"/>
+      <w:lvlText w:val="%3."/>
+      <w:start w:val="1"/>
+      <w:lvlJc w:val="left"/>
+      <w:pPr>
+        <w:ind w:left="2160"/>
+        <w:ind w:hanging="1980"/>
+      </w:pPr>
+    </w:lvl>
+    <w:lvl w:ilvl="3">
+      <w:numFmt w:val="decimal"/>
+      <w:lvlText w:val="%4."/>
+      <w:start w:val="1"/>
+      <w:lvlJc w:val="left"/>
+      <w:pPr>
+        <w:ind w:left="2880"/>
+        <w:ind w:hanging="2520"/>
+      </w:pPr>
+    </w:lvl>
+    <w:lvl w:ilvl="4">
+      <w:numFmt w:val="decimal"/>
+      <w:lvlText w:val="%5."/>
+      <w:start w:val="1"/>
+      <w:lvlJc w:val="left"/>
+      <w:pPr>
+        <w:ind w:left="3600"/>
+        <w:ind w:hanging="3240"/>
+      </w:pPr>
+    </w:lvl>
+    <w:lvl w:ilvl="5">
+      <w:numFmt w:val="decimal"/>
+      <w:lvlText w:val="%6."/>
+      <w:start w:val="1"/>
+      <w:lvlJc w:val="left"/>
+      <w:pPr>
+        <w:ind w:left="4320"/>
+        <w:ind w:hanging="4140"/>
+      </w:pPr>
+    </w:lvl>
+    <w:lvl w:ilvl="6">
+      <w:numFmt w:val="decimal"/>
+      <w:lvlText w:val="%7."/>
+      <w:start w:val="1"/>
+      <w:lvlJc w:val="left"/>
+      <w:pPr>
+        <w:ind w:left="5040"/>
+        <w:ind w:hanging="4680"/>
+      </w:pPr>
+    </w:lvl>
+    <w:lvl w:ilvl="7">
+      <w:numFmt w:val="decimal"/>
+      <w:lvlText w:val="%8."/>
+      <w:start w:val="1"/>
+      <w:lvlJc w:val="left"/>
+      <w:pPr>
+        <w:ind w:left="5760"/>
+        <w:ind w:hanging="5400"/>
+      </w:pPr>
+    </w:lvl>
+    <w:lvl w:ilvl="8">
+      <w:numFmt w:val="decimal"/>
+      <w:lvlText w:val="%9."/>
+      <w:start w:val="1"/>
+      <w:lvlJc w:val="left"/>
+      <w:pPr>
+        <w:ind w:left="6480"/>
+        <w:ind w:hanging="6300"/>
+      </w:pPr>
+    </w:lvl>
+  </w:abstractNum>
+  <w:num w:numId="10121982">
+    <w:abstractNumId w:val="10121982"/>
+  </w:num>
+  <w:num w:numId="10121983">
+    <w:abstractNumId w:val="10121983"/>
+  </w:num>
+</w:numbering>
+</file>
+
 <file path=word/styles.xml><?xml version="1.0" encoding="utf-8"?>
-<w:styles xmlns:mc="http://schemas.openxmlformats.org/markup-compatibility/2006" xmlns:r="http://schemas.openxmlformats.org/officeDocument/2006/relationships" xmlns:w="http://schemas.openxmlformats.org/wordprocessingml/2006/main" xmlns:w14="http://schemas.microsoft.com/office/word/2010/wordml" xmlns:w15="http://schemas.microsoft.com/office/word/2012/wordml" xmlns:w16cid="http://schemas.microsoft.com/office/word/2016/wordml/cid" xmlns:w16se="http://schemas.microsoft.com/office/word/2015/wordml/symex" mc:Ignorable="w14 w15 w16se w16cid">
+<w:styles xmlns:a="http://schemas.openxmlformats.org/drawingml/2006/main" xmlns:c="http://schemas.openxmlformats.org/drawingml/2006/chart" xmlns:dgm="http://schemas.openxmlformats.org/drawingml/2006/diagram" xmlns:lc="http://schemas.openxmlformats.org/drawingml/2006/lockedCanvas" xmlns:m="http://schemas.openxmlformats.org/officeDocument/2006/math" xmlns:mc="http://schemas.openxmlformats.org/markup-compatibility/2006" xmlns:mo="http://schemas.microsoft.com/office/mac/office/2008/main" xmlns:mv="urn:schemas-microsoft-com:mac:vml" xmlns:o="urn:schemas-microsoft-com:office:office" xmlns:pic="http://schemas.openxmlformats.org/drawingml/2006/picture" xmlns:r="http://schemas.openxmlformats.org/officeDocument/2006/relationships" xmlns:v="urn:schemas-microsoft-com:vml" xmlns:w="http://schemas.openxmlformats.org/wordprocessingml/2006/main" xmlns:w10="urn:schemas-microsoft-com:office:word" xmlns:w14="http://schemas.microsoft.com/office/word/2010/wordml" xmlns:w15="http://schemas.microsoft.com/office/word/2012/wordml" xmlns:w16cid="http://schemas.microsoft.com/office/word/2016/wordml/cid" xmlns:w16se="http://schemas.microsoft.com/office/word/2015/wordml/symex" xmlns:wne="http://schemas.microsoft.com/office/word/2006/wordml" xmlns:wp="http://schemas.openxmlformats.org/drawingml/2006/wordprocessingDrawing" xmlns:wp14="http://schemas.microsoft.com/office/word/2010/wordprocessingDrawing" xmlns:wpc="http://schemas.microsoft.com/office/word/2010/wordprocessingCanvas" xmlns:wpg="http://schemas.microsoft.com/office/word/2010/wordprocessingGroup" xmlns:wpi="http://schemas.microsoft.com/office/word/2010/wordprocessingInk" xmlns:wps="http://schemas.microsoft.com/office/word/2010/wordprocessingShape" mc:Ignorable="w14 w15 w16se w16cid wp14">
   <w:docDefaults>
     <w:rPrDefault>
       <w:rPr>
-        <w:rFonts w:asciiTheme="minorHAnsi" w:eastAsiaTheme="minorHAnsi" w:hAnsiTheme="minorHAnsi" w:cstheme="minorBidi"/>
+        <w:lang w:val="en-US" w:eastAsia="en-US" w:bidi="ar-SA"/>
+        <w:rFonts w:ascii="Calibri" w:eastAsiaTheme="minorHAnsi" w:hAnsiTheme="minorHAnsi" w:cstheme="minorBidi"/>
         <w:sz w:val="22"/>
         <w:szCs w:val="22"/>
-        <w:lang w:val="en-US" w:eastAsia="en-US" w:bidi="ar-SA"/>
       </w:rPr>
     </w:rPrDefault>
     <w:pPrDefault>
@@ -1312,18 +1537,18 @@
   </w:style>
   <w:style w:type="table" w:default="1" w:styleId="TableNormal">
     <w:name w:val="Normal Table"/>
-    <w:uiPriority w:val="99"/>
-    <w:semiHidden/>
-    <w:unhideWhenUsed/>
     <w:tblPr>
-      <w:tblInd w:w="0" w:type="dxa"/>
       <w:tblCellMar>
         <w:top w:w="0" w:type="dxa"/>
         <w:left w:w="108" w:type="dxa"/>
         <w:bottom w:w="0" w:type="dxa"/>
         <w:right w:w="108" w:type="dxa"/>
       </w:tblCellMar>
+      <w:tblInd w:w="0" w:type="dxa"/>
     </w:tblPr>
+    <w:uiPriority w:val="99"/>
+    <w:semiHidden/>
+    <w:unhideWhenUsed/>
   </w:style>
   <w:style w:type="numbering" w:default="1" w:styleId="NoList">
     <w:name w:val="No List"/>
@@ -1338,8 +1563,8 @@
     <w:unhideWhenUsed/>
     <w:rsid w:val="00996B15"/>
     <w:rPr>
-      <w:color w:val="0563C1" w:themeColor="hyperlink"/>
       <w:u w:val="single"/>
+      <w:color w:val="0563C1"/>
     </w:rPr>
   </w:style>
   <w:style w:type="character" w:styleId="UnresolvedMention">
@@ -1351,18 +1576,74 @@
     <w:rsid w:val="00996B15"/>
     <w:rPr>
       <w:color w:val="605E5C"/>
-      <w:shd w:val="clear" w:color="auto" w:fill="E1DFDD"/>
+      <w:shd w:fill="E1DFDD" w:color="auto" w:val="clear"/>
     </w:rPr>
   </w:style>
   <w:style w:type="character" w:styleId="Strong">
     <w:name w:val="Strong"/>
+    <w:qFormat/>
     <w:basedOn w:val="DefaultParagraphFont"/>
     <w:uiPriority w:val="22"/>
-    <w:qFormat/>
     <w:rsid w:val="00267AC8"/>
     <w:rPr>
+      <w:bCs/>
       <w:b/>
-      <w:bCs/>
+    </w:rPr>
+  </w:style>
+  <w:style w:type="paragraph" w:styleId="Title">
+    <w:name w:val="Title"/>
+    <w:basedOn w:val="Normal"/>
+    <w:pPr>
+      <w:spacing w:after="300"/>
+    </w:pPr>
+    <w:rPr>
+      <w:color w:val="17365D"/>
+      <w:sz w:val="52"/>
+    </w:rPr>
+  </w:style>
+  <w:style w:type="paragraph" w:styleId="Subtitle">
+    <w:name w:val="Subtitle"/>
+    <w:basedOn w:val="Normal"/>
+    <w:rPr>
+      <w:i/>
+      <w:color w:val="4F81BD"/>
+      <w:sz w:val="24"/>
+    </w:rPr>
+  </w:style>
+  <w:style w:type="paragraph" w:styleId="Heading1">
+    <w:name w:val="Heading 1"/>
+    <w:basedOn w:val="Normal"/>
+    <w:pPr>
+      <w:spacing w:before="480"/>
+    </w:pPr>
+    <w:rPr>
+      <w:b/>
+      <w:color w:val="345A8A"/>
+      <w:sz w:val="32"/>
+    </w:rPr>
+  </w:style>
+  <w:style w:type="paragraph" w:styleId="Heading2">
+    <w:name w:val="Heading 2"/>
+    <w:basedOn w:val="Normal"/>
+    <w:pPr>
+      <w:spacing w:before="200"/>
+    </w:pPr>
+    <w:rPr>
+      <w:b/>
+      <w:color w:val="4F81BD"/>
+      <w:sz w:val="26"/>
+    </w:rPr>
+  </w:style>
+  <w:style w:type="paragraph" w:styleId="Heading3">
+    <w:name w:val="Heading 3"/>
+    <w:basedOn w:val="Normal"/>
+    <w:pPr>
+      <w:spacing w:before="200"/>
+    </w:pPr>
+    <w:rPr>
+      <w:b/>
+      <w:color w:val="4F81BD"/>
+      <w:sz w:val="24"/>
     </w:rPr>
   </w:style>
 </w:styles>

</xml_diff>